<commit_message>
Changes in data processing for style transfer
</commit_message>
<xml_diff>
--- a/Documentation.docx
+++ b/Documentation.docx
@@ -1058,6 +1058,26 @@
           <w:rtl w:val="0"/>
         </w:rPr>
         <w:t xml:space="preserve">Denoising Image</w:t>
+      </w:r>
+    </w:p>
+    <w:p>
+      <w:pPr>
+        <w:numPr>
+          <w:ilvl w:val="0"/>
+          <w:numId w:val="7"/>
+        </w:numPr>
+        <w:ind w:left="720" w:hanging="360"/>
+        <w:rPr>
+          <w:highlight w:val="white"/>
+          <w:u w:val="none"/>
+        </w:rPr>
+      </w:pPr>
+      <w:r>
+        <w:rPr>
+          <w:highlight w:val="white"/>
+          <w:rtl w:val="0"/>
+        </w:rPr>
+        <w:t xml:space="preserve">Saving the Image for Style Transfer Process</w:t>
       </w:r>
       <w:r>
         <w:rPr>

</xml_diff>

<commit_message>
Style Transfer process and changes in data preprocessing
</commit_message>
<xml_diff>
--- a/Documentation.docx
+++ b/Documentation.docx
@@ -1090,6 +1090,172 @@
         <w:ind w:left="0" w:firstLine="0"/>
         <w:rPr/>
       </w:pPr>
+      <w:r>
+        <w:rPr>
+          <w:rtl w:val="0"/>
+        </w:rPr>
+      </w:r>
+    </w:p>
+    <w:p>
+      <w:pPr>
+        <w:ind w:left="0" w:firstLine="0"/>
+        <w:rPr>
+          <w:b w:val="1"/>
+          <w:sz w:val="26"/>
+          <w:szCs w:val="26"/>
+        </w:rPr>
+      </w:pPr>
+      <w:r>
+        <w:rPr>
+          <w:b w:val="1"/>
+          <w:sz w:val="26"/>
+          <w:szCs w:val="26"/>
+          <w:rtl w:val="0"/>
+        </w:rPr>
+        <w:t xml:space="preserve">Style Transfer process:</w:t>
+      </w:r>
+    </w:p>
+    <w:p>
+      <w:pPr>
+        <w:numPr>
+          <w:ilvl w:val="0"/>
+          <w:numId w:val="8"/>
+        </w:numPr>
+        <w:ind w:left="720" w:hanging="360"/>
+        <w:rPr/>
+      </w:pPr>
+      <w:r>
+        <w:rPr>
+          <w:rtl w:val="0"/>
+        </w:rPr>
+        <w:t xml:space="preserve">Importing Libraries</w:t>
+      </w:r>
+    </w:p>
+    <w:p>
+      <w:pPr>
+        <w:numPr>
+          <w:ilvl w:val="0"/>
+          <w:numId w:val="8"/>
+        </w:numPr>
+        <w:ind w:left="720" w:hanging="360"/>
+        <w:rPr>
+          <w:u w:val="none"/>
+        </w:rPr>
+      </w:pPr>
+      <w:r>
+        <w:rPr>
+          <w:rtl w:val="0"/>
+        </w:rPr>
+        <w:t xml:space="preserve">Loading Images</w:t>
+      </w:r>
+    </w:p>
+    <w:p>
+      <w:pPr>
+        <w:numPr>
+          <w:ilvl w:val="0"/>
+          <w:numId w:val="8"/>
+        </w:numPr>
+        <w:ind w:left="720" w:hanging="360"/>
+        <w:rPr>
+          <w:u w:val="none"/>
+        </w:rPr>
+      </w:pPr>
+      <w:r>
+        <w:rPr>
+          <w:rtl w:val="0"/>
+        </w:rPr>
+        <w:t xml:space="preserve">Applying Image Processing techniques</w:t>
+      </w:r>
+    </w:p>
+    <w:p>
+      <w:pPr>
+        <w:numPr>
+          <w:ilvl w:val="0"/>
+          <w:numId w:val="8"/>
+        </w:numPr>
+        <w:ind w:left="720" w:hanging="360"/>
+        <w:rPr>
+          <w:u w:val="none"/>
+        </w:rPr>
+      </w:pPr>
+      <w:r>
+        <w:rPr>
+          <w:rtl w:val="0"/>
+        </w:rPr>
+        <w:t xml:space="preserve">Model Definition</w:t>
+      </w:r>
+    </w:p>
+    <w:p>
+      <w:pPr>
+        <w:numPr>
+          <w:ilvl w:val="0"/>
+          <w:numId w:val="8"/>
+        </w:numPr>
+        <w:ind w:left="720" w:hanging="360"/>
+        <w:rPr>
+          <w:u w:val="none"/>
+        </w:rPr>
+      </w:pPr>
+      <w:r>
+        <w:rPr>
+          <w:rtl w:val="0"/>
+        </w:rPr>
+        <w:t xml:space="preserve">Hyperparameter Tuning</w:t>
+      </w:r>
+    </w:p>
+    <w:p>
+      <w:pPr>
+        <w:numPr>
+          <w:ilvl w:val="0"/>
+          <w:numId w:val="8"/>
+        </w:numPr>
+        <w:ind w:left="720" w:hanging="360"/>
+        <w:rPr>
+          <w:u w:val="none"/>
+        </w:rPr>
+      </w:pPr>
+      <w:r>
+        <w:rPr>
+          <w:rtl w:val="0"/>
+        </w:rPr>
+        <w:t xml:space="preserve">Defining Content and Style Loss Functions</w:t>
+      </w:r>
+    </w:p>
+    <w:p>
+      <w:pPr>
+        <w:numPr>
+          <w:ilvl w:val="0"/>
+          <w:numId w:val="8"/>
+        </w:numPr>
+        <w:ind w:left="720" w:hanging="360"/>
+        <w:rPr>
+          <w:u w:val="none"/>
+        </w:rPr>
+      </w:pPr>
+      <w:r>
+        <w:rPr>
+          <w:rtl w:val="0"/>
+        </w:rPr>
+        <w:t xml:space="preserve">Applying Style transfer process</w:t>
+      </w:r>
+    </w:p>
+    <w:p>
+      <w:pPr>
+        <w:numPr>
+          <w:ilvl w:val="0"/>
+          <w:numId w:val="8"/>
+        </w:numPr>
+        <w:ind w:left="720" w:hanging="360"/>
+        <w:rPr>
+          <w:u w:val="none"/>
+        </w:rPr>
+      </w:pPr>
+      <w:r>
+        <w:rPr>
+          <w:rtl w:val="0"/>
+        </w:rPr>
+        <w:t xml:space="preserve">Result</w:t>
+      </w:r>
       <w:r>
         <w:rPr>
           <w:rtl w:val="0"/>
@@ -1779,6 +1945,116 @@
     </w:lvl>
   </w:abstractNum>
   <w:abstractNum w:abstractNumId="7">
+    <w:lvl w:ilvl="0">
+      <w:start w:val="1"/>
+      <w:numFmt w:val="bullet"/>
+      <w:lvlText w:val="●"/>
+      <w:lvlJc w:val="left"/>
+      <w:pPr>
+        <w:ind w:left="720" w:hanging="360"/>
+      </w:pPr>
+      <w:rPr>
+        <w:u w:val="none"/>
+      </w:rPr>
+    </w:lvl>
+    <w:lvl w:ilvl="1">
+      <w:start w:val="1"/>
+      <w:numFmt w:val="bullet"/>
+      <w:lvlText w:val="○"/>
+      <w:lvlJc w:val="left"/>
+      <w:pPr>
+        <w:ind w:left="1440" w:hanging="360"/>
+      </w:pPr>
+      <w:rPr>
+        <w:u w:val="none"/>
+      </w:rPr>
+    </w:lvl>
+    <w:lvl w:ilvl="2">
+      <w:start w:val="1"/>
+      <w:numFmt w:val="bullet"/>
+      <w:lvlText w:val="■"/>
+      <w:lvlJc w:val="left"/>
+      <w:pPr>
+        <w:ind w:left="2160" w:hanging="360"/>
+      </w:pPr>
+      <w:rPr>
+        <w:u w:val="none"/>
+      </w:rPr>
+    </w:lvl>
+    <w:lvl w:ilvl="3">
+      <w:start w:val="1"/>
+      <w:numFmt w:val="bullet"/>
+      <w:lvlText w:val="●"/>
+      <w:lvlJc w:val="left"/>
+      <w:pPr>
+        <w:ind w:left="2880" w:hanging="360"/>
+      </w:pPr>
+      <w:rPr>
+        <w:u w:val="none"/>
+      </w:rPr>
+    </w:lvl>
+    <w:lvl w:ilvl="4">
+      <w:start w:val="1"/>
+      <w:numFmt w:val="bullet"/>
+      <w:lvlText w:val="○"/>
+      <w:lvlJc w:val="left"/>
+      <w:pPr>
+        <w:ind w:left="3600" w:hanging="360"/>
+      </w:pPr>
+      <w:rPr>
+        <w:u w:val="none"/>
+      </w:rPr>
+    </w:lvl>
+    <w:lvl w:ilvl="5">
+      <w:start w:val="1"/>
+      <w:numFmt w:val="bullet"/>
+      <w:lvlText w:val="■"/>
+      <w:lvlJc w:val="left"/>
+      <w:pPr>
+        <w:ind w:left="4320" w:hanging="360"/>
+      </w:pPr>
+      <w:rPr>
+        <w:u w:val="none"/>
+      </w:rPr>
+    </w:lvl>
+    <w:lvl w:ilvl="6">
+      <w:start w:val="1"/>
+      <w:numFmt w:val="bullet"/>
+      <w:lvlText w:val="●"/>
+      <w:lvlJc w:val="left"/>
+      <w:pPr>
+        <w:ind w:left="5040" w:hanging="360"/>
+      </w:pPr>
+      <w:rPr>
+        <w:u w:val="none"/>
+      </w:rPr>
+    </w:lvl>
+    <w:lvl w:ilvl="7">
+      <w:start w:val="1"/>
+      <w:numFmt w:val="bullet"/>
+      <w:lvlText w:val="○"/>
+      <w:lvlJc w:val="left"/>
+      <w:pPr>
+        <w:ind w:left="5760" w:hanging="360"/>
+      </w:pPr>
+      <w:rPr>
+        <w:u w:val="none"/>
+      </w:rPr>
+    </w:lvl>
+    <w:lvl w:ilvl="8">
+      <w:start w:val="1"/>
+      <w:numFmt w:val="bullet"/>
+      <w:lvlText w:val="■"/>
+      <w:lvlJc w:val="left"/>
+      <w:pPr>
+        <w:ind w:left="6480" w:hanging="360"/>
+      </w:pPr>
+      <w:rPr>
+        <w:u w:val="none"/>
+      </w:rPr>
+    </w:lvl>
+  </w:abstractNum>
+  <w:abstractNum w:abstractNumId="8">
     <w:lvl w:ilvl="0">
       <w:start w:val="1"/>
       <w:numFmt w:val="bullet"/>
@@ -1908,6 +2184,9 @@
   </w:num>
   <w:num w:numId="7">
     <w:abstractNumId w:val="7"/>
+  </w:num>
+  <w:num w:numId="8">
+    <w:abstractNumId w:val="8"/>
   </w:num>
 </w:numbering>
 </file>

</xml_diff>

<commit_message>
Added photorealistic style transfer, changes made to results, documentation
</commit_message>
<xml_diff>
--- a/Documentation.docx
+++ b/Documentation.docx
@@ -667,6 +667,27 @@
     </w:p>
     <w:p>
       <w:pPr>
+        <w:rPr>
+          <w:sz w:val="24"/>
+          <w:szCs w:val="24"/>
+        </w:rPr>
+      </w:pPr>
+      <w:r>
+        <w:rPr>
+          <w:sz w:val="24"/>
+          <w:szCs w:val="24"/>
+          <w:rtl w:val="0"/>
+        </w:rPr>
+        <w:t xml:space="preserve">Both the categories(style and content images) have one additional folder called random which consists of a few images collected manually.</w:t>
+      </w:r>
+      <w:r>
+        <w:rPr>
+          <w:rtl w:val="0"/>
+        </w:rPr>
+      </w:r>
+    </w:p>
+    <w:p>
+      <w:pPr>
         <w:rPr/>
       </w:pPr>
       <w:r>
@@ -1205,7 +1226,7 @@
         <w:rPr>
           <w:rtl w:val="0"/>
         </w:rPr>
-        <w:t xml:space="preserve">A content image and a style image(constant for all variations) were taken, data processing was done from the Data Preprocessing directory, and passed to the models and used various optimizers to reduce the loss and ran for 2000 epochs. </w:t>
+        <w:t xml:space="preserve">A content image and a style image(constant for all variations) were taken with image size of 512, data processing was done from the Data Preprocessing directory, and passed to the models and used various optimizers to reduce the loss and ran for 2000 epochs. </w:t>
       </w:r>
       <w:r>
         <w:rPr>
@@ -1513,7 +1534,7 @@
         <w:rPr>
           <w:rtl w:val="0"/>
         </w:rPr>
-        <w:t xml:space="preserve">VGG19 model with Adam optimizer produced the best result out of all the combinations.</w:t>
+        <w:t xml:space="preserve">The VGG19 model with Adam optimizer produced the best result out of all the combinations.</w:t>
       </w:r>
     </w:p>
     <w:p>
@@ -1554,6 +1575,323 @@
           <w:rtl w:val="0"/>
         </w:rPr>
         <w:t xml:space="preserve">The results are present in the Results directory.</w:t>
+      </w:r>
+    </w:p>
+    <w:p>
+      <w:pPr>
+        <w:rPr/>
+      </w:pPr>
+      <w:r>
+        <w:rPr>
+          <w:rtl w:val="0"/>
+        </w:rPr>
+      </w:r>
+    </w:p>
+    <w:p>
+      <w:pPr>
+        <w:rPr>
+          <w:b w:val="1"/>
+          <w:sz w:val="26"/>
+          <w:szCs w:val="26"/>
+        </w:rPr>
+      </w:pPr>
+      <w:r>
+        <w:rPr>
+          <w:b w:val="1"/>
+          <w:sz w:val="26"/>
+          <w:szCs w:val="26"/>
+          <w:rtl w:val="0"/>
+        </w:rPr>
+        <w:t xml:space="preserve">PhotoRealistic Style Transfer Process: </w:t>
+      </w:r>
+    </w:p>
+    <w:p>
+      <w:pPr>
+        <w:rPr>
+          <w:b w:val="1"/>
+          <w:sz w:val="26"/>
+          <w:szCs w:val="26"/>
+        </w:rPr>
+      </w:pPr>
+      <w:r>
+        <w:rPr>
+          <w:rtl w:val="0"/>
+        </w:rPr>
+      </w:r>
+    </w:p>
+    <w:p>
+      <w:pPr>
+        <w:rPr/>
+      </w:pPr>
+      <w:r>
+        <w:rPr>
+          <w:rtl w:val="0"/>
+        </w:rPr>
+        <w:t xml:space="preserve">Photorealistic style transfer aims to transfer the style of one image to another, but preserves the original structure and detail outline of the content image, which makes the content image still look like a real shot after the style transfer.</w:t>
+      </w:r>
+    </w:p>
+    <w:p>
+      <w:pPr>
+        <w:rPr>
+          <w:b w:val="1"/>
+          <w:sz w:val="26"/>
+          <w:szCs w:val="26"/>
+        </w:rPr>
+      </w:pPr>
+      <w:r>
+        <w:rPr>
+          <w:rtl w:val="0"/>
+        </w:rPr>
+      </w:r>
+    </w:p>
+    <w:p>
+      <w:pPr>
+        <w:rPr/>
+      </w:pPr>
+      <w:r>
+        <w:rPr>
+          <w:rtl w:val="0"/>
+        </w:rPr>
+        <w:t xml:space="preserve">More about this process can be found in this paper which I referred - </w:t>
+      </w:r>
+      <w:hyperlink r:id="rId7">
+        <w:r>
+          <w:rPr>
+            <w:color w:val="1155cc"/>
+            <w:u w:val="single"/>
+            <w:rtl w:val="0"/>
+          </w:rPr>
+          <w:t xml:space="preserve">https://arxiv.org/pdf/1904.11617.pdf</w:t>
+        </w:r>
+      </w:hyperlink>
+      <w:r>
+        <w:rPr>
+          <w:rtl w:val="0"/>
+        </w:rPr>
+      </w:r>
+    </w:p>
+    <w:p>
+      <w:pPr>
+        <w:rPr>
+          <w:b w:val="1"/>
+          <w:sz w:val="26"/>
+          <w:szCs w:val="26"/>
+        </w:rPr>
+      </w:pPr>
+      <w:r>
+        <w:rPr>
+          <w:rtl w:val="0"/>
+        </w:rPr>
+      </w:r>
+    </w:p>
+    <w:p>
+      <w:pPr>
+        <w:rPr/>
+      </w:pPr>
+      <w:r>
+        <w:rPr>
+          <w:rtl w:val="0"/>
+        </w:rPr>
+        <w:t xml:space="preserve">Models: VGG19 and HRNet</w:t>
+      </w:r>
+    </w:p>
+    <w:p>
+      <w:pPr>
+        <w:rPr/>
+      </w:pPr>
+      <w:r>
+        <w:rPr>
+          <w:rtl w:val="0"/>
+        </w:rPr>
+        <w:t xml:space="preserve">Optimizers: Adam</w:t>
+      </w:r>
+    </w:p>
+    <w:p>
+      <w:pPr>
+        <w:rPr/>
+      </w:pPr>
+      <w:r>
+        <w:rPr>
+          <w:rtl w:val="0"/>
+        </w:rPr>
+      </w:r>
+    </w:p>
+    <w:p>
+      <w:pPr>
+        <w:rPr/>
+      </w:pPr>
+      <w:r>
+        <w:rPr>
+          <w:rtl w:val="0"/>
+        </w:rPr>
+        <w:t xml:space="preserve">The photorealistic style transfer process was run of a total of 5 content and 5 style images from the dataset of image size 256 and then the images were passed for image processing, modeling, and finally the process was completed after 1000 epochs.</w:t>
+      </w:r>
+    </w:p>
+    <w:p>
+      <w:pPr>
+        <w:numPr>
+          <w:ilvl w:val="0"/>
+          <w:numId w:val="9"/>
+        </w:numPr>
+        <w:ind w:left="720" w:hanging="360"/>
+      </w:pPr>
+      <w:r>
+        <w:rPr>
+          <w:rtl w:val="0"/>
+        </w:rPr>
+        <w:t xml:space="preserve">Importing Libraries</w:t>
+      </w:r>
+    </w:p>
+    <w:p>
+      <w:pPr>
+        <w:numPr>
+          <w:ilvl w:val="0"/>
+          <w:numId w:val="9"/>
+        </w:numPr>
+        <w:ind w:left="720" w:hanging="360"/>
+      </w:pPr>
+      <w:r>
+        <w:rPr>
+          <w:rtl w:val="0"/>
+        </w:rPr>
+        <w:t xml:space="preserve">Loading Images</w:t>
+      </w:r>
+    </w:p>
+    <w:p>
+      <w:pPr>
+        <w:numPr>
+          <w:ilvl w:val="0"/>
+          <w:numId w:val="9"/>
+        </w:numPr>
+        <w:ind w:left="720" w:hanging="360"/>
+      </w:pPr>
+      <w:r>
+        <w:rPr>
+          <w:rtl w:val="0"/>
+        </w:rPr>
+        <w:t xml:space="preserve">Applying Image Processing techniques</w:t>
+      </w:r>
+    </w:p>
+    <w:p>
+      <w:pPr>
+        <w:numPr>
+          <w:ilvl w:val="0"/>
+          <w:numId w:val="9"/>
+        </w:numPr>
+        <w:ind w:left="720" w:hanging="360"/>
+      </w:pPr>
+      <w:r>
+        <w:rPr>
+          <w:rtl w:val="0"/>
+        </w:rPr>
+        <w:t xml:space="preserve">Model Definition</w:t>
+      </w:r>
+    </w:p>
+    <w:p>
+      <w:pPr>
+        <w:numPr>
+          <w:ilvl w:val="0"/>
+          <w:numId w:val="9"/>
+        </w:numPr>
+        <w:ind w:left="720" w:hanging="360"/>
+      </w:pPr>
+      <w:r>
+        <w:rPr>
+          <w:rtl w:val="0"/>
+        </w:rPr>
+        <w:t xml:space="preserve">Hyperparameter Tuning</w:t>
+      </w:r>
+    </w:p>
+    <w:p>
+      <w:pPr>
+        <w:numPr>
+          <w:ilvl w:val="0"/>
+          <w:numId w:val="9"/>
+        </w:numPr>
+        <w:ind w:left="720" w:hanging="360"/>
+      </w:pPr>
+      <w:r>
+        <w:rPr>
+          <w:rtl w:val="0"/>
+        </w:rPr>
+        <w:t xml:space="preserve">Defining Content and Style Loss Functions</w:t>
+      </w:r>
+    </w:p>
+    <w:p>
+      <w:pPr>
+        <w:numPr>
+          <w:ilvl w:val="0"/>
+          <w:numId w:val="9"/>
+        </w:numPr>
+        <w:ind w:left="720" w:hanging="360"/>
+      </w:pPr>
+      <w:r>
+        <w:rPr>
+          <w:rtl w:val="0"/>
+        </w:rPr>
+        <w:t xml:space="preserve">Applying PhotoRealistic Style transfer process</w:t>
+      </w:r>
+    </w:p>
+    <w:p>
+      <w:pPr>
+        <w:numPr>
+          <w:ilvl w:val="0"/>
+          <w:numId w:val="9"/>
+        </w:numPr>
+        <w:ind w:left="720" w:hanging="360"/>
+      </w:pPr>
+      <w:r>
+        <w:rPr>
+          <w:rtl w:val="0"/>
+        </w:rPr>
+        <w:t xml:space="preserve">Result</w:t>
+      </w:r>
+    </w:p>
+    <w:p>
+      <w:pPr>
+        <w:rPr/>
+      </w:pPr>
+      <w:r>
+        <w:rPr>
+          <w:rtl w:val="0"/>
+        </w:rPr>
+      </w:r>
+    </w:p>
+    <w:p>
+      <w:pPr>
+        <w:rPr/>
+      </w:pPr>
+      <w:r>
+        <w:rPr>
+          <w:rtl w:val="0"/>
+        </w:rPr>
+        <w:t xml:space="preserve">The notebook is present in the Photo Realistic Style Transfer directory.</w:t>
+      </w:r>
+    </w:p>
+    <w:p>
+      <w:pPr>
+        <w:rPr/>
+      </w:pPr>
+      <w:r>
+        <w:rPr>
+          <w:rtl w:val="0"/>
+        </w:rPr>
+      </w:r>
+    </w:p>
+    <w:p>
+      <w:pPr>
+        <w:rPr/>
+      </w:pPr>
+      <w:r>
+        <w:rPr>
+          <w:rtl w:val="0"/>
+        </w:rPr>
+        <w:t xml:space="preserve">The results are present in the Results directory.</w:t>
+      </w:r>
+      <w:r>
+        <w:rPr>
+          <w:rtl w:val="0"/>
+        </w:rPr>
       </w:r>
     </w:p>
     <w:p>

</xml_diff>

<commit_message>
Real Time Video Style Transfer
</commit_message>
<xml_diff>
--- a/Documentation.docx
+++ b/Documentation.docx
@@ -209,7 +209,7 @@
       <w:pPr>
         <w:numPr>
           <w:ilvl w:val="0"/>
-          <w:numId w:val="6"/>
+          <w:numId w:val="8"/>
         </w:numPr>
         <w:ind w:left="1440" w:hanging="360"/>
         <w:rPr/>
@@ -225,7 +225,7 @@
       <w:pPr>
         <w:numPr>
           <w:ilvl w:val="0"/>
-          <w:numId w:val="6"/>
+          <w:numId w:val="8"/>
         </w:numPr>
         <w:ind w:left="1440" w:hanging="360"/>
         <w:rPr/>
@@ -241,7 +241,7 @@
       <w:pPr>
         <w:numPr>
           <w:ilvl w:val="0"/>
-          <w:numId w:val="6"/>
+          <w:numId w:val="8"/>
         </w:numPr>
         <w:ind w:left="1440" w:hanging="360"/>
         <w:rPr/>
@@ -836,7 +836,7 @@
       <w:pPr>
         <w:numPr>
           <w:ilvl w:val="0"/>
-          <w:numId w:val="7"/>
+          <w:numId w:val="9"/>
         </w:numPr>
         <w:ind w:left="720" w:hanging="360"/>
         <w:rPr>
@@ -854,7 +854,7 @@
       <w:pPr>
         <w:numPr>
           <w:ilvl w:val="0"/>
-          <w:numId w:val="7"/>
+          <w:numId w:val="9"/>
         </w:numPr>
         <w:spacing w:after="0" w:afterAutospacing="0"/>
         <w:ind w:left="720" w:hanging="360"/>
@@ -876,7 +876,7 @@
         <w:keepLines w:val="0"/>
         <w:numPr>
           <w:ilvl w:val="1"/>
-          <w:numId w:val="7"/>
+          <w:numId w:val="9"/>
         </w:numPr>
         <w:shd w:fill="ffffff" w:val="clear"/>
         <w:spacing w:after="0" w:afterAutospacing="0" w:before="0" w:beforeAutospacing="0" w:line="240" w:lineRule="auto"/>
@@ -905,7 +905,7 @@
         <w:keepLines w:val="0"/>
         <w:numPr>
           <w:ilvl w:val="1"/>
-          <w:numId w:val="7"/>
+          <w:numId w:val="9"/>
         </w:numPr>
         <w:shd w:fill="ffffff" w:val="clear"/>
         <w:spacing w:after="0" w:afterAutospacing="0" w:before="0" w:beforeAutospacing="0" w:line="240" w:lineRule="auto"/>
@@ -934,7 +934,7 @@
         <w:keepLines w:val="0"/>
         <w:numPr>
           <w:ilvl w:val="1"/>
-          <w:numId w:val="7"/>
+          <w:numId w:val="9"/>
         </w:numPr>
         <w:shd w:fill="ffffff" w:val="clear"/>
         <w:spacing w:after="0" w:before="0" w:beforeAutospacing="0" w:line="240" w:lineRule="auto"/>
@@ -1003,7 +1003,7 @@
         <w:keepLines w:val="0"/>
         <w:numPr>
           <w:ilvl w:val="0"/>
-          <w:numId w:val="9"/>
+          <w:numId w:val="11"/>
         </w:numPr>
         <w:shd w:fill="ffffff" w:val="clear"/>
         <w:spacing w:after="0" w:before="220" w:line="240" w:lineRule="auto"/>
@@ -1028,7 +1028,7 @@
       <w:pPr>
         <w:numPr>
           <w:ilvl w:val="0"/>
-          <w:numId w:val="9"/>
+          <w:numId w:val="11"/>
         </w:numPr>
         <w:ind w:left="720" w:hanging="360"/>
         <w:rPr>
@@ -1047,7 +1047,7 @@
       <w:pPr>
         <w:numPr>
           <w:ilvl w:val="0"/>
-          <w:numId w:val="9"/>
+          <w:numId w:val="11"/>
         </w:numPr>
         <w:ind w:left="720" w:hanging="360"/>
         <w:rPr>
@@ -1066,7 +1066,7 @@
       <w:pPr>
         <w:numPr>
           <w:ilvl w:val="0"/>
-          <w:numId w:val="9"/>
+          <w:numId w:val="11"/>
         </w:numPr>
         <w:ind w:left="720" w:hanging="360"/>
         <w:rPr>
@@ -1085,7 +1085,7 @@
       <w:pPr>
         <w:numPr>
           <w:ilvl w:val="0"/>
-          <w:numId w:val="9"/>
+          <w:numId w:val="11"/>
         </w:numPr>
         <w:ind w:left="720" w:hanging="360"/>
         <w:rPr>
@@ -1253,7 +1253,7 @@
       <w:pPr>
         <w:numPr>
           <w:ilvl w:val="0"/>
-          <w:numId w:val="10"/>
+          <w:numId w:val="12"/>
         </w:numPr>
         <w:ind w:left="720" w:hanging="360"/>
         <w:rPr/>
@@ -1269,7 +1269,7 @@
       <w:pPr>
         <w:numPr>
           <w:ilvl w:val="0"/>
-          <w:numId w:val="10"/>
+          <w:numId w:val="12"/>
         </w:numPr>
         <w:ind w:left="720" w:hanging="360"/>
         <w:rPr>
@@ -1287,7 +1287,7 @@
       <w:pPr>
         <w:numPr>
           <w:ilvl w:val="0"/>
-          <w:numId w:val="10"/>
+          <w:numId w:val="12"/>
         </w:numPr>
         <w:ind w:left="720" w:hanging="360"/>
         <w:rPr>
@@ -1305,7 +1305,7 @@
       <w:pPr>
         <w:numPr>
           <w:ilvl w:val="0"/>
-          <w:numId w:val="10"/>
+          <w:numId w:val="12"/>
         </w:numPr>
         <w:ind w:left="720" w:hanging="360"/>
         <w:rPr>
@@ -1323,7 +1323,7 @@
       <w:pPr>
         <w:numPr>
           <w:ilvl w:val="0"/>
-          <w:numId w:val="10"/>
+          <w:numId w:val="12"/>
         </w:numPr>
         <w:ind w:left="720" w:hanging="360"/>
         <w:rPr>
@@ -1341,7 +1341,7 @@
       <w:pPr>
         <w:numPr>
           <w:ilvl w:val="0"/>
-          <w:numId w:val="10"/>
+          <w:numId w:val="12"/>
         </w:numPr>
         <w:ind w:left="720" w:hanging="360"/>
         <w:rPr>
@@ -1359,7 +1359,7 @@
       <w:pPr>
         <w:numPr>
           <w:ilvl w:val="0"/>
-          <w:numId w:val="10"/>
+          <w:numId w:val="12"/>
         </w:numPr>
         <w:ind w:left="720" w:hanging="360"/>
         <w:rPr>
@@ -1377,7 +1377,7 @@
       <w:pPr>
         <w:numPr>
           <w:ilvl w:val="0"/>
-          <w:numId w:val="10"/>
+          <w:numId w:val="12"/>
         </w:numPr>
         <w:ind w:left="720" w:hanging="360"/>
         <w:rPr>
@@ -1439,19 +1439,25 @@
       </w:pPr>
       <w:r>
         <w:rPr>
+          <w:rtl w:val="0"/>
+        </w:rPr>
+        <w:t xml:space="preserve">Results</w:t>
+      </w:r>
+      <w:r>
+        <w:rPr>
           <w:b w:val="1"/>
           <w:sz w:val="26"/>
           <w:szCs w:val="26"/>
           <w:rtl w:val="0"/>
         </w:rPr>
-        <w:t xml:space="preserve">Results:</w:t>
-      </w:r>
-    </w:p>
-    <w:p>
-      <w:pPr>
-        <w:numPr>
-          <w:ilvl w:val="0"/>
-          <w:numId w:val="8"/>
+        <w:t xml:space="preserve">:</w:t>
+      </w:r>
+    </w:p>
+    <w:p>
+      <w:pPr>
+        <w:numPr>
+          <w:ilvl w:val="0"/>
+          <w:numId w:val="10"/>
         </w:numPr>
         <w:ind w:left="720" w:hanging="360"/>
         <w:rPr>
@@ -1469,7 +1475,7 @@
       <w:pPr>
         <w:numPr>
           <w:ilvl w:val="0"/>
-          <w:numId w:val="8"/>
+          <w:numId w:val="10"/>
         </w:numPr>
         <w:ind w:left="720" w:hanging="360"/>
         <w:rPr>
@@ -1487,7 +1493,7 @@
       <w:pPr>
         <w:numPr>
           <w:ilvl w:val="0"/>
-          <w:numId w:val="8"/>
+          <w:numId w:val="10"/>
         </w:numPr>
         <w:ind w:left="720" w:hanging="360"/>
         <w:rPr>
@@ -1505,7 +1511,7 @@
       <w:pPr>
         <w:numPr>
           <w:ilvl w:val="0"/>
-          <w:numId w:val="8"/>
+          <w:numId w:val="10"/>
         </w:numPr>
         <w:ind w:left="720" w:hanging="360"/>
         <w:rPr>
@@ -1523,7 +1529,7 @@
       <w:pPr>
         <w:numPr>
           <w:ilvl w:val="0"/>
-          <w:numId w:val="8"/>
+          <w:numId w:val="10"/>
         </w:numPr>
         <w:ind w:left="720" w:hanging="360"/>
         <w:rPr>
@@ -1541,7 +1547,7 @@
       <w:pPr>
         <w:numPr>
           <w:ilvl w:val="0"/>
-          <w:numId w:val="8"/>
+          <w:numId w:val="10"/>
         </w:numPr>
         <w:ind w:left="720" w:hanging="360"/>
         <w:rPr>
@@ -1731,7 +1737,7 @@
       <w:pPr>
         <w:numPr>
           <w:ilvl w:val="0"/>
-          <w:numId w:val="10"/>
+          <w:numId w:val="12"/>
         </w:numPr>
         <w:ind w:left="720" w:hanging="360"/>
       </w:pPr>
@@ -1746,7 +1752,7 @@
       <w:pPr>
         <w:numPr>
           <w:ilvl w:val="0"/>
-          <w:numId w:val="10"/>
+          <w:numId w:val="12"/>
         </w:numPr>
         <w:ind w:left="720" w:hanging="360"/>
       </w:pPr>
@@ -1761,7 +1767,7 @@
       <w:pPr>
         <w:numPr>
           <w:ilvl w:val="0"/>
-          <w:numId w:val="10"/>
+          <w:numId w:val="12"/>
         </w:numPr>
         <w:ind w:left="720" w:hanging="360"/>
       </w:pPr>
@@ -1776,7 +1782,7 @@
       <w:pPr>
         <w:numPr>
           <w:ilvl w:val="0"/>
-          <w:numId w:val="10"/>
+          <w:numId w:val="12"/>
         </w:numPr>
         <w:ind w:left="720" w:hanging="360"/>
       </w:pPr>
@@ -1791,7 +1797,7 @@
       <w:pPr>
         <w:numPr>
           <w:ilvl w:val="0"/>
-          <w:numId w:val="10"/>
+          <w:numId w:val="12"/>
         </w:numPr>
         <w:ind w:left="720" w:hanging="360"/>
       </w:pPr>
@@ -1806,7 +1812,7 @@
       <w:pPr>
         <w:numPr>
           <w:ilvl w:val="0"/>
-          <w:numId w:val="10"/>
+          <w:numId w:val="12"/>
         </w:numPr>
         <w:ind w:left="720" w:hanging="360"/>
       </w:pPr>
@@ -1821,7 +1827,7 @@
       <w:pPr>
         <w:numPr>
           <w:ilvl w:val="0"/>
-          <w:numId w:val="10"/>
+          <w:numId w:val="12"/>
         </w:numPr>
         <w:ind w:left="720" w:hanging="360"/>
       </w:pPr>
@@ -1836,7 +1842,7 @@
       <w:pPr>
         <w:numPr>
           <w:ilvl w:val="0"/>
-          <w:numId w:val="10"/>
+          <w:numId w:val="12"/>
         </w:numPr>
         <w:ind w:left="720" w:hanging="360"/>
       </w:pPr>
@@ -1972,6 +1978,21 @@
     <w:p>
       <w:pPr>
         <w:ind w:left="0" w:firstLine="0"/>
+        <w:rPr>
+          <w:b w:val="1"/>
+          <w:sz w:val="26"/>
+          <w:szCs w:val="26"/>
+        </w:rPr>
+      </w:pPr>
+      <w:r>
+        <w:rPr>
+          <w:rtl w:val="0"/>
+        </w:rPr>
+      </w:r>
+    </w:p>
+    <w:p>
+      <w:pPr>
+        <w:ind w:left="0" w:firstLine="0"/>
         <w:rPr/>
       </w:pPr>
       <w:r>
@@ -2056,6 +2077,192 @@
           <w:rtl w:val="0"/>
         </w:rPr>
         <w:t xml:space="preserve">Run command - python "style_transfer_process.py" input_video\Rabbit.mp4</w:t>
+      </w:r>
+    </w:p>
+    <w:p>
+      <w:pPr>
+        <w:rPr/>
+      </w:pPr>
+      <w:r>
+        <w:rPr>
+          <w:rtl w:val="0"/>
+        </w:rPr>
+      </w:r>
+    </w:p>
+    <w:p>
+      <w:pPr>
+        <w:rPr>
+          <w:b w:val="1"/>
+          <w:sz w:val="26"/>
+          <w:szCs w:val="26"/>
+        </w:rPr>
+      </w:pPr>
+      <w:r>
+        <w:rPr>
+          <w:b w:val="1"/>
+          <w:sz w:val="26"/>
+          <w:szCs w:val="26"/>
+          <w:rtl w:val="0"/>
+        </w:rPr>
+        <w:t xml:space="preserve">Real Time Video Style Transfer:</w:t>
+      </w:r>
+    </w:p>
+    <w:p>
+      <w:pPr>
+        <w:rPr/>
+      </w:pPr>
+      <w:r>
+        <w:rPr>
+          <w:rtl w:val="0"/>
+        </w:rPr>
+      </w:r>
+    </w:p>
+    <w:p>
+      <w:pPr>
+        <w:rPr/>
+      </w:pPr>
+      <w:r>
+        <w:rPr>
+          <w:rtl w:val="0"/>
+        </w:rPr>
+        <w:t xml:space="preserve">A webcam is switched on, image is captured, style transfer process is performed on the frames captured and the output is shown on the window screen. A pretrained weight of the style transformation network is taken in order to perform Style transfer on real time frames captured in transforms directory.</w:t>
+      </w:r>
+    </w:p>
+    <w:p>
+      <w:pPr>
+        <w:rPr/>
+      </w:pPr>
+      <w:r>
+        <w:rPr>
+          <w:rtl w:val="0"/>
+        </w:rPr>
+        <w:t xml:space="preserve">Transformation network architecture: </w:t>
+      </w:r>
+      <w:hyperlink r:id="rId8">
+        <w:r>
+          <w:rPr>
+            <w:color w:val="1155cc"/>
+            <w:u w:val="single"/>
+            <w:rtl w:val="0"/>
+          </w:rPr>
+          <w:t xml:space="preserve">https://cs.stanford.edu/people/jcjohns/papers/fast-style/fast-style-supp.pdf</w:t>
+        </w:r>
+      </w:hyperlink>
+      <w:r>
+        <w:rPr>
+          <w:rtl w:val="0"/>
+        </w:rPr>
+      </w:r>
+    </w:p>
+    <w:p>
+      <w:pPr>
+        <w:rPr/>
+      </w:pPr>
+      <w:r>
+        <w:rPr>
+          <w:rtl w:val="0"/>
+        </w:rPr>
+      </w:r>
+    </w:p>
+    <w:p>
+      <w:pPr>
+        <w:rPr/>
+      </w:pPr>
+      <w:r>
+        <w:rPr>
+          <w:rtl w:val="0"/>
+        </w:rPr>
+        <w:t xml:space="preserve">Deep Residual learning for Image recognition: </w:t>
+      </w:r>
+      <w:hyperlink r:id="rId9">
+        <w:r>
+          <w:rPr>
+            <w:color w:val="1155cc"/>
+            <w:u w:val="single"/>
+            <w:rtl w:val="0"/>
+          </w:rPr>
+          <w:t xml:space="preserve">https://arxiv.org/abs/1512.03385</w:t>
+        </w:r>
+      </w:hyperlink>
+      <w:r>
+        <w:rPr>
+          <w:rtl w:val="0"/>
+        </w:rPr>
+      </w:r>
+    </w:p>
+    <w:p>
+      <w:pPr>
+        <w:rPr/>
+      </w:pPr>
+      <w:r>
+        <w:rPr>
+          <w:rtl w:val="0"/>
+        </w:rPr>
+      </w:r>
+    </w:p>
+    <w:p>
+      <w:pPr>
+        <w:rPr/>
+      </w:pPr>
+      <w:r>
+        <w:rPr>
+          <w:rtl w:val="0"/>
+        </w:rPr>
+        <w:t xml:space="preserve">Steps:</w:t>
+      </w:r>
+    </w:p>
+    <w:p>
+      <w:pPr>
+        <w:numPr>
+          <w:ilvl w:val="0"/>
+          <w:numId w:val="6"/>
+        </w:numPr>
+        <w:ind w:left="720" w:hanging="360"/>
+        <w:rPr>
+          <w:u w:val="none"/>
+        </w:rPr>
+      </w:pPr>
+      <w:r>
+        <w:rPr>
+          <w:rtl w:val="0"/>
+        </w:rPr>
+        <w:t xml:space="preserve">Install dependencies and run it on conda if possible.</w:t>
+      </w:r>
+    </w:p>
+    <w:p>
+      <w:pPr>
+        <w:numPr>
+          <w:ilvl w:val="0"/>
+          <w:numId w:val="6"/>
+        </w:numPr>
+        <w:ind w:left="720" w:hanging="360"/>
+        <w:rPr>
+          <w:u w:val="none"/>
+        </w:rPr>
+      </w:pPr>
+      <w:r>
+        <w:rPr>
+          <w:rtl w:val="0"/>
+        </w:rPr>
+        <w:t xml:space="preserve">Go to the Style Transfer Video in Real Time directory. </w:t>
+      </w:r>
+    </w:p>
+    <w:p>
+      <w:pPr>
+        <w:numPr>
+          <w:ilvl w:val="0"/>
+          <w:numId w:val="7"/>
+        </w:numPr>
+        <w:ind w:left="720" w:hanging="360"/>
+        <w:rPr>
+          <w:u w:val="none"/>
+        </w:rPr>
+      </w:pPr>
+      <w:r>
+        <w:rPr>
+          <w:rtl w:val="0"/>
+        </w:rPr>
+        <w:t xml:space="preserve">Run the command - python style_transfer_webcam.py </w:t>
       </w:r>
       <w:r>
         <w:rPr>
@@ -2631,13 +2838,25 @@
       <w:lvlText w:val="-"/>
       <w:lvlJc w:val="left"/>
       <w:pPr>
+        <w:ind w:left="720" w:hanging="360"/>
+      </w:pPr>
+      <w:rPr>
+        <w:u w:val="none"/>
+      </w:rPr>
+    </w:lvl>
+    <w:lvl w:ilvl="1">
+      <w:start w:val="1"/>
+      <w:numFmt w:val="bullet"/>
+      <w:lvlText w:val="-"/>
+      <w:lvlJc w:val="left"/>
+      <w:pPr>
         <w:ind w:left="1440" w:hanging="360"/>
       </w:pPr>
       <w:rPr>
         <w:u w:val="none"/>
       </w:rPr>
     </w:lvl>
-    <w:lvl w:ilvl="1">
+    <w:lvl w:ilvl="2">
       <w:start w:val="1"/>
       <w:numFmt w:val="bullet"/>
       <w:lvlText w:val="-"/>
@@ -2649,7 +2868,7 @@
         <w:u w:val="none"/>
       </w:rPr>
     </w:lvl>
-    <w:lvl w:ilvl="2">
+    <w:lvl w:ilvl="3">
       <w:start w:val="1"/>
       <w:numFmt w:val="bullet"/>
       <w:lvlText w:val="-"/>
@@ -2661,7 +2880,7 @@
         <w:u w:val="none"/>
       </w:rPr>
     </w:lvl>
-    <w:lvl w:ilvl="3">
+    <w:lvl w:ilvl="4">
       <w:start w:val="1"/>
       <w:numFmt w:val="bullet"/>
       <w:lvlText w:val="-"/>
@@ -2673,7 +2892,7 @@
         <w:u w:val="none"/>
       </w:rPr>
     </w:lvl>
-    <w:lvl w:ilvl="4">
+    <w:lvl w:ilvl="5">
       <w:start w:val="1"/>
       <w:numFmt w:val="bullet"/>
       <w:lvlText w:val="-"/>
@@ -2685,7 +2904,7 @@
         <w:u w:val="none"/>
       </w:rPr>
     </w:lvl>
-    <w:lvl w:ilvl="5">
+    <w:lvl w:ilvl="6">
       <w:start w:val="1"/>
       <w:numFmt w:val="bullet"/>
       <w:lvlText w:val="-"/>
@@ -2697,7 +2916,7 @@
         <w:u w:val="none"/>
       </w:rPr>
     </w:lvl>
-    <w:lvl w:ilvl="6">
+    <w:lvl w:ilvl="7">
       <w:start w:val="1"/>
       <w:numFmt w:val="bullet"/>
       <w:lvlText w:val="-"/>
@@ -2709,25 +2928,13 @@
         <w:u w:val="none"/>
       </w:rPr>
     </w:lvl>
-    <w:lvl w:ilvl="7">
+    <w:lvl w:ilvl="8">
       <w:start w:val="1"/>
       <w:numFmt w:val="bullet"/>
       <w:lvlText w:val="-"/>
       <w:lvlJc w:val="left"/>
       <w:pPr>
         <w:ind w:left="6480" w:hanging="360"/>
-      </w:pPr>
-      <w:rPr>
-        <w:u w:val="none"/>
-      </w:rPr>
-    </w:lvl>
-    <w:lvl w:ilvl="8">
-      <w:start w:val="1"/>
-      <w:numFmt w:val="bullet"/>
-      <w:lvlText w:val="-"/>
-      <w:lvlJc w:val="left"/>
-      <w:pPr>
-        <w:ind w:left="7200" w:hanging="360"/>
       </w:pPr>
       <w:rPr>
         <w:u w:val="none"/>
@@ -2738,7 +2945,7 @@
     <w:lvl w:ilvl="0">
       <w:start w:val="1"/>
       <w:numFmt w:val="bullet"/>
-      <w:lvlText w:val="●"/>
+      <w:lvlText w:val="-"/>
       <w:lvlJc w:val="left"/>
       <w:pPr>
         <w:ind w:left="720" w:hanging="360"/>
@@ -2750,7 +2957,7 @@
     <w:lvl w:ilvl="1">
       <w:start w:val="1"/>
       <w:numFmt w:val="bullet"/>
-      <w:lvlText w:val="○"/>
+      <w:lvlText w:val="-"/>
       <w:lvlJc w:val="left"/>
       <w:pPr>
         <w:ind w:left="1440" w:hanging="360"/>
@@ -2762,7 +2969,7 @@
     <w:lvl w:ilvl="2">
       <w:start w:val="1"/>
       <w:numFmt w:val="bullet"/>
-      <w:lvlText w:val="■"/>
+      <w:lvlText w:val="-"/>
       <w:lvlJc w:val="left"/>
       <w:pPr>
         <w:ind w:left="2160" w:hanging="360"/>
@@ -2774,7 +2981,7 @@
     <w:lvl w:ilvl="3">
       <w:start w:val="1"/>
       <w:numFmt w:val="bullet"/>
-      <w:lvlText w:val="●"/>
+      <w:lvlText w:val="-"/>
       <w:lvlJc w:val="left"/>
       <w:pPr>
         <w:ind w:left="2880" w:hanging="360"/>
@@ -2786,7 +2993,7 @@
     <w:lvl w:ilvl="4">
       <w:start w:val="1"/>
       <w:numFmt w:val="bullet"/>
-      <w:lvlText w:val="○"/>
+      <w:lvlText w:val="-"/>
       <w:lvlJc w:val="left"/>
       <w:pPr>
         <w:ind w:left="3600" w:hanging="360"/>
@@ -2798,7 +3005,7 @@
     <w:lvl w:ilvl="5">
       <w:start w:val="1"/>
       <w:numFmt w:val="bullet"/>
-      <w:lvlText w:val="■"/>
+      <w:lvlText w:val="-"/>
       <w:lvlJc w:val="left"/>
       <w:pPr>
         <w:ind w:left="4320" w:hanging="360"/>
@@ -2810,7 +3017,7 @@
     <w:lvl w:ilvl="6">
       <w:start w:val="1"/>
       <w:numFmt w:val="bullet"/>
-      <w:lvlText w:val="●"/>
+      <w:lvlText w:val="-"/>
       <w:lvlJc w:val="left"/>
       <w:pPr>
         <w:ind w:left="5040" w:hanging="360"/>
@@ -2822,7 +3029,7 @@
     <w:lvl w:ilvl="7">
       <w:start w:val="1"/>
       <w:numFmt w:val="bullet"/>
-      <w:lvlText w:val="○"/>
+      <w:lvlText w:val="-"/>
       <w:lvlJc w:val="left"/>
       <w:pPr>
         <w:ind w:left="5760" w:hanging="360"/>
@@ -2834,7 +3041,7 @@
     <w:lvl w:ilvl="8">
       <w:start w:val="1"/>
       <w:numFmt w:val="bullet"/>
-      <w:lvlText w:val="■"/>
+      <w:lvlText w:val="-"/>
       <w:lvlJc w:val="left"/>
       <w:pPr>
         <w:ind w:left="6480" w:hanging="360"/>
@@ -2848,10 +3055,10 @@
     <w:lvl w:ilvl="0">
       <w:start w:val="1"/>
       <w:numFmt w:val="bullet"/>
-      <w:lvlText w:val="●"/>
-      <w:lvlJc w:val="left"/>
-      <w:pPr>
-        <w:ind w:left="720" w:hanging="360"/>
+      <w:lvlText w:val="-"/>
+      <w:lvlJc w:val="left"/>
+      <w:pPr>
+        <w:ind w:left="1440" w:hanging="360"/>
       </w:pPr>
       <w:rPr>
         <w:u w:val="none"/>
@@ -2860,10 +3067,10 @@
     <w:lvl w:ilvl="1">
       <w:start w:val="1"/>
       <w:numFmt w:val="bullet"/>
-      <w:lvlText w:val="○"/>
-      <w:lvlJc w:val="left"/>
-      <w:pPr>
-        <w:ind w:left="1440" w:hanging="360"/>
+      <w:lvlText w:val="-"/>
+      <w:lvlJc w:val="left"/>
+      <w:pPr>
+        <w:ind w:left="2160" w:hanging="360"/>
       </w:pPr>
       <w:rPr>
         <w:u w:val="none"/>
@@ -2872,10 +3079,10 @@
     <w:lvl w:ilvl="2">
       <w:start w:val="1"/>
       <w:numFmt w:val="bullet"/>
-      <w:lvlText w:val="■"/>
-      <w:lvlJc w:val="left"/>
-      <w:pPr>
-        <w:ind w:left="2160" w:hanging="360"/>
+      <w:lvlText w:val="-"/>
+      <w:lvlJc w:val="left"/>
+      <w:pPr>
+        <w:ind w:left="2880" w:hanging="360"/>
       </w:pPr>
       <w:rPr>
         <w:u w:val="none"/>
@@ -2884,10 +3091,10 @@
     <w:lvl w:ilvl="3">
       <w:start w:val="1"/>
       <w:numFmt w:val="bullet"/>
-      <w:lvlText w:val="●"/>
-      <w:lvlJc w:val="left"/>
-      <w:pPr>
-        <w:ind w:left="2880" w:hanging="360"/>
+      <w:lvlText w:val="-"/>
+      <w:lvlJc w:val="left"/>
+      <w:pPr>
+        <w:ind w:left="3600" w:hanging="360"/>
       </w:pPr>
       <w:rPr>
         <w:u w:val="none"/>
@@ -2896,10 +3103,10 @@
     <w:lvl w:ilvl="4">
       <w:start w:val="1"/>
       <w:numFmt w:val="bullet"/>
-      <w:lvlText w:val="○"/>
-      <w:lvlJc w:val="left"/>
-      <w:pPr>
-        <w:ind w:left="3600" w:hanging="360"/>
+      <w:lvlText w:val="-"/>
+      <w:lvlJc w:val="left"/>
+      <w:pPr>
+        <w:ind w:left="4320" w:hanging="360"/>
       </w:pPr>
       <w:rPr>
         <w:u w:val="none"/>
@@ -2908,10 +3115,10 @@
     <w:lvl w:ilvl="5">
       <w:start w:val="1"/>
       <w:numFmt w:val="bullet"/>
-      <w:lvlText w:val="■"/>
-      <w:lvlJc w:val="left"/>
-      <w:pPr>
-        <w:ind w:left="4320" w:hanging="360"/>
+      <w:lvlText w:val="-"/>
+      <w:lvlJc w:val="left"/>
+      <w:pPr>
+        <w:ind w:left="5040" w:hanging="360"/>
       </w:pPr>
       <w:rPr>
         <w:u w:val="none"/>
@@ -2920,10 +3127,10 @@
     <w:lvl w:ilvl="6">
       <w:start w:val="1"/>
       <w:numFmt w:val="bullet"/>
-      <w:lvlText w:val="●"/>
-      <w:lvlJc w:val="left"/>
-      <w:pPr>
-        <w:ind w:left="5040" w:hanging="360"/>
+      <w:lvlText w:val="-"/>
+      <w:lvlJc w:val="left"/>
+      <w:pPr>
+        <w:ind w:left="5760" w:hanging="360"/>
       </w:pPr>
       <w:rPr>
         <w:u w:val="none"/>
@@ -2932,10 +3139,10 @@
     <w:lvl w:ilvl="7">
       <w:start w:val="1"/>
       <w:numFmt w:val="bullet"/>
-      <w:lvlText w:val="○"/>
-      <w:lvlJc w:val="left"/>
-      <w:pPr>
-        <w:ind w:left="5760" w:hanging="360"/>
+      <w:lvlText w:val="-"/>
+      <w:lvlJc w:val="left"/>
+      <w:pPr>
+        <w:ind w:left="6480" w:hanging="360"/>
       </w:pPr>
       <w:rPr>
         <w:u w:val="none"/>
@@ -2944,10 +3151,10 @@
     <w:lvl w:ilvl="8">
       <w:start w:val="1"/>
       <w:numFmt w:val="bullet"/>
-      <w:lvlText w:val="■"/>
-      <w:lvlJc w:val="left"/>
-      <w:pPr>
-        <w:ind w:left="6480" w:hanging="360"/>
+      <w:lvlText w:val="-"/>
+      <w:lvlJc w:val="left"/>
+      <w:pPr>
+        <w:ind w:left="7200" w:hanging="360"/>
       </w:pPr>
       <w:rPr>
         <w:u w:val="none"/>
@@ -3065,6 +3272,226 @@
     </w:lvl>
   </w:abstractNum>
   <w:abstractNum w:abstractNumId="10">
+    <w:lvl w:ilvl="0">
+      <w:start w:val="1"/>
+      <w:numFmt w:val="bullet"/>
+      <w:lvlText w:val="●"/>
+      <w:lvlJc w:val="left"/>
+      <w:pPr>
+        <w:ind w:left="720" w:hanging="360"/>
+      </w:pPr>
+      <w:rPr>
+        <w:u w:val="none"/>
+      </w:rPr>
+    </w:lvl>
+    <w:lvl w:ilvl="1">
+      <w:start w:val="1"/>
+      <w:numFmt w:val="bullet"/>
+      <w:lvlText w:val="○"/>
+      <w:lvlJc w:val="left"/>
+      <w:pPr>
+        <w:ind w:left="1440" w:hanging="360"/>
+      </w:pPr>
+      <w:rPr>
+        <w:u w:val="none"/>
+      </w:rPr>
+    </w:lvl>
+    <w:lvl w:ilvl="2">
+      <w:start w:val="1"/>
+      <w:numFmt w:val="bullet"/>
+      <w:lvlText w:val="■"/>
+      <w:lvlJc w:val="left"/>
+      <w:pPr>
+        <w:ind w:left="2160" w:hanging="360"/>
+      </w:pPr>
+      <w:rPr>
+        <w:u w:val="none"/>
+      </w:rPr>
+    </w:lvl>
+    <w:lvl w:ilvl="3">
+      <w:start w:val="1"/>
+      <w:numFmt w:val="bullet"/>
+      <w:lvlText w:val="●"/>
+      <w:lvlJc w:val="left"/>
+      <w:pPr>
+        <w:ind w:left="2880" w:hanging="360"/>
+      </w:pPr>
+      <w:rPr>
+        <w:u w:val="none"/>
+      </w:rPr>
+    </w:lvl>
+    <w:lvl w:ilvl="4">
+      <w:start w:val="1"/>
+      <w:numFmt w:val="bullet"/>
+      <w:lvlText w:val="○"/>
+      <w:lvlJc w:val="left"/>
+      <w:pPr>
+        <w:ind w:left="3600" w:hanging="360"/>
+      </w:pPr>
+      <w:rPr>
+        <w:u w:val="none"/>
+      </w:rPr>
+    </w:lvl>
+    <w:lvl w:ilvl="5">
+      <w:start w:val="1"/>
+      <w:numFmt w:val="bullet"/>
+      <w:lvlText w:val="■"/>
+      <w:lvlJc w:val="left"/>
+      <w:pPr>
+        <w:ind w:left="4320" w:hanging="360"/>
+      </w:pPr>
+      <w:rPr>
+        <w:u w:val="none"/>
+      </w:rPr>
+    </w:lvl>
+    <w:lvl w:ilvl="6">
+      <w:start w:val="1"/>
+      <w:numFmt w:val="bullet"/>
+      <w:lvlText w:val="●"/>
+      <w:lvlJc w:val="left"/>
+      <w:pPr>
+        <w:ind w:left="5040" w:hanging="360"/>
+      </w:pPr>
+      <w:rPr>
+        <w:u w:val="none"/>
+      </w:rPr>
+    </w:lvl>
+    <w:lvl w:ilvl="7">
+      <w:start w:val="1"/>
+      <w:numFmt w:val="bullet"/>
+      <w:lvlText w:val="○"/>
+      <w:lvlJc w:val="left"/>
+      <w:pPr>
+        <w:ind w:left="5760" w:hanging="360"/>
+      </w:pPr>
+      <w:rPr>
+        <w:u w:val="none"/>
+      </w:rPr>
+    </w:lvl>
+    <w:lvl w:ilvl="8">
+      <w:start w:val="1"/>
+      <w:numFmt w:val="bullet"/>
+      <w:lvlText w:val="■"/>
+      <w:lvlJc w:val="left"/>
+      <w:pPr>
+        <w:ind w:left="6480" w:hanging="360"/>
+      </w:pPr>
+      <w:rPr>
+        <w:u w:val="none"/>
+      </w:rPr>
+    </w:lvl>
+  </w:abstractNum>
+  <w:abstractNum w:abstractNumId="11">
+    <w:lvl w:ilvl="0">
+      <w:start w:val="1"/>
+      <w:numFmt w:val="bullet"/>
+      <w:lvlText w:val="●"/>
+      <w:lvlJc w:val="left"/>
+      <w:pPr>
+        <w:ind w:left="720" w:hanging="360"/>
+      </w:pPr>
+      <w:rPr>
+        <w:u w:val="none"/>
+      </w:rPr>
+    </w:lvl>
+    <w:lvl w:ilvl="1">
+      <w:start w:val="1"/>
+      <w:numFmt w:val="bullet"/>
+      <w:lvlText w:val="○"/>
+      <w:lvlJc w:val="left"/>
+      <w:pPr>
+        <w:ind w:left="1440" w:hanging="360"/>
+      </w:pPr>
+      <w:rPr>
+        <w:u w:val="none"/>
+      </w:rPr>
+    </w:lvl>
+    <w:lvl w:ilvl="2">
+      <w:start w:val="1"/>
+      <w:numFmt w:val="bullet"/>
+      <w:lvlText w:val="■"/>
+      <w:lvlJc w:val="left"/>
+      <w:pPr>
+        <w:ind w:left="2160" w:hanging="360"/>
+      </w:pPr>
+      <w:rPr>
+        <w:u w:val="none"/>
+      </w:rPr>
+    </w:lvl>
+    <w:lvl w:ilvl="3">
+      <w:start w:val="1"/>
+      <w:numFmt w:val="bullet"/>
+      <w:lvlText w:val="●"/>
+      <w:lvlJc w:val="left"/>
+      <w:pPr>
+        <w:ind w:left="2880" w:hanging="360"/>
+      </w:pPr>
+      <w:rPr>
+        <w:u w:val="none"/>
+      </w:rPr>
+    </w:lvl>
+    <w:lvl w:ilvl="4">
+      <w:start w:val="1"/>
+      <w:numFmt w:val="bullet"/>
+      <w:lvlText w:val="○"/>
+      <w:lvlJc w:val="left"/>
+      <w:pPr>
+        <w:ind w:left="3600" w:hanging="360"/>
+      </w:pPr>
+      <w:rPr>
+        <w:u w:val="none"/>
+      </w:rPr>
+    </w:lvl>
+    <w:lvl w:ilvl="5">
+      <w:start w:val="1"/>
+      <w:numFmt w:val="bullet"/>
+      <w:lvlText w:val="■"/>
+      <w:lvlJc w:val="left"/>
+      <w:pPr>
+        <w:ind w:left="4320" w:hanging="360"/>
+      </w:pPr>
+      <w:rPr>
+        <w:u w:val="none"/>
+      </w:rPr>
+    </w:lvl>
+    <w:lvl w:ilvl="6">
+      <w:start w:val="1"/>
+      <w:numFmt w:val="bullet"/>
+      <w:lvlText w:val="●"/>
+      <w:lvlJc w:val="left"/>
+      <w:pPr>
+        <w:ind w:left="5040" w:hanging="360"/>
+      </w:pPr>
+      <w:rPr>
+        <w:u w:val="none"/>
+      </w:rPr>
+    </w:lvl>
+    <w:lvl w:ilvl="7">
+      <w:start w:val="1"/>
+      <w:numFmt w:val="bullet"/>
+      <w:lvlText w:val="○"/>
+      <w:lvlJc w:val="left"/>
+      <w:pPr>
+        <w:ind w:left="5760" w:hanging="360"/>
+      </w:pPr>
+      <w:rPr>
+        <w:u w:val="none"/>
+      </w:rPr>
+    </w:lvl>
+    <w:lvl w:ilvl="8">
+      <w:start w:val="1"/>
+      <w:numFmt w:val="bullet"/>
+      <w:lvlText w:val="■"/>
+      <w:lvlJc w:val="left"/>
+      <w:pPr>
+        <w:ind w:left="6480" w:hanging="360"/>
+      </w:pPr>
+      <w:rPr>
+        <w:u w:val="none"/>
+      </w:rPr>
+    </w:lvl>
+  </w:abstractNum>
+  <w:abstractNum w:abstractNumId="12">
     <w:lvl w:ilvl="0">
       <w:start w:val="1"/>
       <w:numFmt w:val="bullet"/>
@@ -3203,6 +3630,12 @@
   </w:num>
   <w:num w:numId="10">
     <w:abstractNumId w:val="10"/>
+  </w:num>
+  <w:num w:numId="11">
+    <w:abstractNumId w:val="11"/>
+  </w:num>
+  <w:num w:numId="12">
+    <w:abstractNumId w:val="12"/>
   </w:num>
 </w:numbering>
 </file>

</xml_diff>